<commit_message>
ПЗ 2 100%, 3 100%
</commit_message>
<xml_diff>
--- a/Записка.docx
+++ b/Записка.docx
@@ -756,6 +756,9 @@
         <w:jc w:val="center"/>
       </w:pPr>
       <w:r>
+        <w:rPr>
+          <w:noProof/>
+        </w:rPr>
         <w:drawing>
           <wp:inline distT="0" distB="0" distL="0" distR="0" wp14:anchorId="6A4DBE4E" wp14:editId="65789987">
             <wp:extent cx="5939790" cy="2868930"/>
@@ -849,13 +852,7 @@
         <w:jc w:val="both"/>
       </w:pPr>
       <w:r>
-        <w:t>Учет заказов и складской учет</w:t>
-      </w:r>
-      <w:r>
-        <w:t>.</w:t>
-      </w:r>
-      <w:r>
-        <w:t xml:space="preserve"> </w:t>
+        <w:t xml:space="preserve">Учет заказов и складской учет. </w:t>
       </w:r>
       <w:proofErr w:type="spellStart"/>
       <w:r>
@@ -877,13 +874,7 @@
         <w:jc w:val="both"/>
       </w:pPr>
       <w:r>
-        <w:t>Мобильное приложение</w:t>
-      </w:r>
-      <w:r>
-        <w:t xml:space="preserve">. </w:t>
-      </w:r>
-      <w:r>
-        <w:t xml:space="preserve">Мобильное приложение </w:t>
+        <w:t xml:space="preserve">Мобильное приложение. Мобильное приложение </w:t>
       </w:r>
       <w:proofErr w:type="spellStart"/>
       <w:r>
@@ -905,13 +896,7 @@
         <w:jc w:val="both"/>
       </w:pPr>
       <w:r>
-        <w:t>Аналитика и отчетность</w:t>
-      </w:r>
-      <w:r>
-        <w:t xml:space="preserve">. </w:t>
-      </w:r>
-      <w:r>
-        <w:t xml:space="preserve">Система предоставляет возможность анализа и отчетности, что помогает более глубоко понимать бизнес-процессы и принимать обоснованные управленческие решения. Аналитические инструменты </w:t>
+        <w:t xml:space="preserve">Аналитика и отчетность. Система предоставляет возможность анализа и отчетности, что помогает более глубоко понимать бизнес-процессы и принимать обоснованные управленческие решения. Аналитические инструменты </w:t>
       </w:r>
       <w:proofErr w:type="spellStart"/>
       <w:r>
@@ -933,10 +918,7 @@
         <w:jc w:val="both"/>
       </w:pPr>
       <w:r>
-        <w:t>Недостатки</w:t>
-      </w:r>
-      <w:r>
-        <w:t xml:space="preserve">. </w:t>
+        <w:t xml:space="preserve">Недостатки. </w:t>
       </w:r>
       <w:proofErr w:type="spellStart"/>
       <w:r>
@@ -979,13 +961,7 @@
         <w:ind w:left="709"/>
       </w:pPr>
       <w:r>
-        <w:t>1.3.</w:t>
-      </w:r>
-      <w:r>
-        <w:t>2</w:t>
-      </w:r>
-      <w:r>
-        <w:t xml:space="preserve"> </w:t>
+        <w:t xml:space="preserve">1.3.2 </w:t>
       </w:r>
       <w:proofErr w:type="spellStart"/>
       <w:r>
@@ -1017,6 +993,9 @@
         <w:jc w:val="center"/>
       </w:pPr>
       <w:r>
+        <w:rPr>
+          <w:noProof/>
+        </w:rPr>
         <w:drawing>
           <wp:inline distT="0" distB="0" distL="0" distR="0" wp14:anchorId="3798CE99" wp14:editId="5DBC41DA">
             <wp:extent cx="5925135" cy="3395207"/>
@@ -1357,7 +1336,13 @@
         <w:ind w:left="0" w:right="5" w:firstLine="709"/>
       </w:pPr>
       <w:r>
-        <w:t xml:space="preserve">редактирование профиля </w:t>
+        <w:t xml:space="preserve">редактирование </w:t>
+      </w:r>
+      <w:r>
+        <w:t>аккаунта</w:t>
+      </w:r>
+      <w:r>
+        <w:t xml:space="preserve"> </w:t>
       </w:r>
       <w:r>
         <w:t>пользователя</w:t>
@@ -1439,7 +1424,16 @@
         <w:jc w:val="both"/>
       </w:pPr>
       <w:r>
-        <w:t xml:space="preserve">оплата работ </w:t>
+        <w:t xml:space="preserve">реквизиты </w:t>
+      </w:r>
+      <w:r>
+        <w:t>оплат</w:t>
+      </w:r>
+      <w:r>
+        <w:t>ы</w:t>
+      </w:r>
+      <w:r>
+        <w:t xml:space="preserve"> работ </w:t>
       </w:r>
       <w:r>
         <w:t>через личный кабинет</w:t>
@@ -1552,10 +1546,7 @@
         <w:jc w:val="both"/>
       </w:pPr>
       <w:r>
-        <w:t>менеджер назначает рабочих на смен</w:t>
-      </w:r>
-      <w:r>
-        <w:t>ы</w:t>
+        <w:t>менеджер назначает рабочих на смены</w:t>
       </w:r>
       <w:r>
         <w:t>;</w:t>
@@ -1680,10 +1671,7 @@
         <w:jc w:val="both"/>
       </w:pPr>
       <w:r>
-        <w:t xml:space="preserve">администратор </w:t>
-      </w:r>
-      <w:r>
-        <w:t>распоряжается добавлением и удалением скидок на работы</w:t>
+        <w:t>администратор распоряжается добавлением и удалением скидок на работы</w:t>
       </w:r>
       <w:r>
         <w:t>;</w:t>
@@ -1731,13 +1719,7 @@
         <w:jc w:val="both"/>
       </w:pPr>
       <w:r>
-        <w:t>Функциональную модель предметной области представим в виде диаграммы вариантов использования, представляющей систему в виде набора</w:t>
-      </w:r>
-      <w:r>
-        <w:t xml:space="preserve"> </w:t>
-      </w:r>
-      <w:r>
-        <w:t xml:space="preserve">вариантов использования, а также пользователей, взаимодействующих с ним. </w:t>
+        <w:t xml:space="preserve">Функциональную модель предметной области представим в виде диаграммы вариантов использования, представляющей систему в виде набора вариантов использования, а также пользователей, взаимодействующих с ним. </w:t>
       </w:r>
     </w:p>
     <w:p>
@@ -1748,6 +1730,8 @@
       <w:r>
         <w:t>Диаграмма вариантов использования представлена на рисунке 2.1.</w:t>
       </w:r>
+      <w:bookmarkStart w:id="7" w:name="_heading=h.7zeo3d6jrq5c" w:colFirst="0" w:colLast="0"/>
+      <w:bookmarkEnd w:id="7"/>
     </w:p>
     <w:p>
       <w:pPr>
@@ -1755,45 +1739,44 @@
         <w:spacing w:before="0" w:line="276" w:lineRule="auto"/>
         <w:ind w:left="0"/>
       </w:pPr>
-      <w:bookmarkStart w:id="7" w:name="_heading=h.7zeo3d6jrq5c" w:colFirst="0" w:colLast="0"/>
-      <w:bookmarkEnd w:id="7"/>
-      <w:r>
-        <w:rPr>
-          <w:b/>
-          <w:noProof/>
-          <w:sz w:val="22"/>
-          <w:szCs w:val="22"/>
-        </w:rPr>
+      <w:r>
         <w:lastRenderedPageBreak/>
         <w:drawing>
-          <wp:inline distT="114300" distB="114300" distL="114300" distR="114300" wp14:anchorId="5B83A694" wp14:editId="649A51A2">
-            <wp:extent cx="5939480" cy="3695700"/>
-            <wp:effectExtent l="0" t="0" r="0" b="0"/>
-            <wp:docPr id="99" name="image7.png"/>
-            <wp:cNvGraphicFramePr/>
+          <wp:inline distT="0" distB="0" distL="0" distR="0" wp14:anchorId="7AD3F495" wp14:editId="7C1E37C6">
+            <wp:extent cx="5644739" cy="3462655"/>
+            <wp:effectExtent l="0" t="0" r="0" b="4445"/>
+            <wp:docPr id="2" name="Рисунок 2"/>
+            <wp:cNvGraphicFramePr>
+              <a:graphicFrameLocks xmlns:a="http://schemas.openxmlformats.org/drawingml/2006/main" noChangeAspect="1"/>
+            </wp:cNvGraphicFramePr>
             <a:graphic xmlns:a="http://schemas.openxmlformats.org/drawingml/2006/main">
               <a:graphicData uri="http://schemas.openxmlformats.org/drawingml/2006/picture">
                 <pic:pic xmlns:pic="http://schemas.openxmlformats.org/drawingml/2006/picture">
                   <pic:nvPicPr>
-                    <pic:cNvPr id="0" name="image7.png"/>
-                    <pic:cNvPicPr preferRelativeResize="0"/>
+                    <pic:cNvPr id="1" name=""/>
+                    <pic:cNvPicPr/>
                   </pic:nvPicPr>
-                  <pic:blipFill>
+                  <pic:blipFill rotWithShape="1">
                     <a:blip r:embed="rId12"/>
-                    <a:srcRect/>
-                    <a:stretch>
-                      <a:fillRect/>
-                    </a:stretch>
+                    <a:srcRect l="4954" t="11393"/>
+                    <a:stretch/>
                   </pic:blipFill>
-                  <pic:spPr>
+                  <pic:spPr bwMode="auto">
                     <a:xfrm>
                       <a:off x="0" y="0"/>
-                      <a:ext cx="5939480" cy="3695700"/>
+                      <a:ext cx="5645549" cy="3463152"/>
                     </a:xfrm>
                     <a:prstGeom prst="rect">
                       <a:avLst/>
                     </a:prstGeom>
-                    <a:ln/>
+                    <a:ln>
+                      <a:noFill/>
+                    </a:ln>
+                    <a:extLst>
+                      <a:ext uri="{53640926-AAD7-44D8-BBD7-CCE9431645EC}">
+                        <a14:shadowObscured xmlns:a14="http://schemas.microsoft.com/office/drawing/2010/main"/>
+                      </a:ext>
+                    </a:extLst>
                   </pic:spPr>
                 </pic:pic>
               </a:graphicData>
@@ -1807,17 +1790,15 @@
         <w:ind w:left="0"/>
         <w:jc w:val="center"/>
       </w:pPr>
-      <w:r>
-        <w:t>Рисунок 2.1 – Диаграмма вариантов использования</w:t>
-      </w:r>
     </w:p>
     <w:p>
       <w:pPr>
-        <w:pStyle w:val="aff2"/>
-        <w:ind w:left="709" w:right="-2"/>
-        <w:jc w:val="both"/>
-        <w:outlineLvl w:val="0"/>
-      </w:pPr>
+        <w:ind w:left="0"/>
+        <w:jc w:val="center"/>
+      </w:pPr>
+      <w:r>
+        <w:t>Рисунок 2.1 – Диаграмма вариантов использования</w:t>
+      </w:r>
     </w:p>
     <w:p>
       <w:pPr>
@@ -1904,8 +1885,6 @@
       <w:r>
         <w:t xml:space="preserve"> путем разбиения данных на страницы.</w:t>
       </w:r>
-      <w:bookmarkStart w:id="8" w:name="_GoBack"/>
-      <w:bookmarkEnd w:id="8"/>
     </w:p>
     <w:p>
       <w:pPr>
@@ -2030,13 +2009,27 @@
     </w:p>
     <w:p>
       <w:pPr>
+        <w:ind w:left="0"/>
+        <w:rPr>
+          <w:rFonts w:eastAsia="Source Han Sans CN"/>
+          <w:b/>
+          <w:highlight w:val="lightGray"/>
+        </w:rPr>
+      </w:pPr>
+      <w:r>
+        <w:rPr>
+          <w:highlight w:val="lightGray"/>
+        </w:rPr>
+        <w:br w:type="page"/>
+      </w:r>
+    </w:p>
+    <w:p>
+      <w:pPr>
         <w:pStyle w:val="KPhead1"/>
-        <w:numPr>
-          <w:ilvl w:val="0"/>
-          <w:numId w:val="34"/>
-        </w:numPr>
-      </w:pPr>
-      <w:r>
+        <w:ind w:left="0" w:firstLine="709"/>
+      </w:pPr>
+      <w:r>
+        <w:lastRenderedPageBreak/>
         <w:t>ВЫБОР ИНСТРУМЕНТОВ РАЗРАБОТКИ</w:t>
       </w:r>
     </w:p>
@@ -2053,11 +2046,540 @@
     </w:p>
     <w:p>
       <w:pPr>
+        <w:pStyle w:val="KPhead2"/>
+        <w:ind w:left="0" w:firstLine="709"/>
+      </w:pPr>
+      <w:r>
+        <w:t>Реляционные базы данных</w:t>
+      </w:r>
+    </w:p>
+    <w:p>
+      <w:pPr>
+        <w:spacing w:after="20"/>
+        <w:ind w:firstLine="566"/>
+        <w:jc w:val="both"/>
+      </w:pPr>
+    </w:p>
+    <w:p>
+      <w:pPr>
+        <w:spacing w:after="20"/>
+        <w:ind w:left="0" w:firstLine="709"/>
+        <w:jc w:val="both"/>
+      </w:pPr>
+      <w:r>
+        <w:t>Реляционная база данных – это набор данных с предопределенными связями между ними. Эти данные организованы в виде набора таблиц, состоящих из столбцов и строк. В таблицах хранится информация об объектах, представленных в базе данных. В каждом столбце таблицы хранится определенный тип данных, в каждой ячейке – значение атрибута. Каждая строка таблицы представляет собой набор связанных значений, относящихся к одному объекту или сущности. Каждая строка в таблице может быть помечена уникальным идентификатором, называемым первичным ключом, а строки из нескольких таблиц могут быть связаны с помощью внешних ключей. К этим данным можно получить доступ многими способами, и при этом реорганизовывать таблицы БД не требуется.</w:t>
+      </w:r>
+    </w:p>
+    <w:p>
+      <w:pPr>
+        <w:spacing w:after="20"/>
+        <w:ind w:left="0" w:firstLine="709"/>
+        <w:jc w:val="both"/>
+      </w:pPr>
+      <w:r>
+        <w:t>SQL (</w:t>
+      </w:r>
+      <w:proofErr w:type="spellStart"/>
+      <w:r>
+        <w:t>Structured</w:t>
+      </w:r>
+      <w:proofErr w:type="spellEnd"/>
+      <w:r>
+        <w:t xml:space="preserve"> </w:t>
+      </w:r>
+      <w:proofErr w:type="spellStart"/>
+      <w:r>
+        <w:t>Query</w:t>
+      </w:r>
+      <w:proofErr w:type="spellEnd"/>
+      <w:r>
+        <w:t xml:space="preserve"> </w:t>
+      </w:r>
+      <w:proofErr w:type="spellStart"/>
+      <w:r>
+        <w:t>Language</w:t>
+      </w:r>
+      <w:proofErr w:type="spellEnd"/>
+      <w:r>
+        <w:t>) – основной интерфейс работы с реляционными базами данных. SQL стал стандартом Национального института стандартов США (ANSI) в 1986 году. Стандарт ANSI SQL поддерживается всеми популярными ядрами реляционных БД. Некоторые из ядер также включают расширения стандарта ANSI SQL, поддерживающие специфичный для этих ядер функционал. SQL используется для добавления, обновления и удаления строк данных, извлечения наборов данных для обработки транзакций и аналитических приложений, а также для управления всеми аспектами работы базы данных.</w:t>
+      </w:r>
+    </w:p>
+    <w:p>
+      <w:pPr>
+        <w:spacing w:after="20"/>
+        <w:ind w:left="0" w:firstLine="709"/>
+        <w:jc w:val="both"/>
+      </w:pPr>
+      <w:r>
+        <w:t>Целостность данных – это полнота, точность и единообразие данных. Для поддержания целостности данных в реляционных БД используется ряд инструментов. В их число входят первичные ключи, внешние ключи, ограничения «</w:t>
+      </w:r>
+      <w:proofErr w:type="spellStart"/>
+      <w:r>
+        <w:t>Not</w:t>
+      </w:r>
+      <w:proofErr w:type="spellEnd"/>
+      <w:r>
+        <w:t xml:space="preserve"> NULL», «</w:t>
+      </w:r>
+      <w:proofErr w:type="spellStart"/>
+      <w:r>
+        <w:t>Unique</w:t>
+      </w:r>
+      <w:proofErr w:type="spellEnd"/>
+      <w:r>
+        <w:t>», «</w:t>
+      </w:r>
+      <w:proofErr w:type="spellStart"/>
+      <w:r>
+        <w:t>Default</w:t>
+      </w:r>
+      <w:proofErr w:type="spellEnd"/>
+      <w:r>
+        <w:t>» и «</w:t>
+      </w:r>
+      <w:proofErr w:type="spellStart"/>
+      <w:r>
+        <w:t>Check</w:t>
+      </w:r>
+      <w:proofErr w:type="spellEnd"/>
+      <w:r>
+        <w:t>». Эти ограничения целостности позволяют применять практические правила к данным в таблицах и гарантировать точность и надежность данных. Большинство ядер БД также поддерживает интеграцию пользовательского кода, который выполняется в ответ на определенные операции в БД.</w:t>
+      </w:r>
+    </w:p>
+    <w:p>
+      <w:pPr>
+        <w:spacing w:after="20"/>
+        <w:ind w:left="0" w:firstLine="709"/>
+        <w:jc w:val="both"/>
+      </w:pPr>
+      <w:r>
+        <w:t>Транзакция в базе данных – это один или несколько операторов SQL, выполненных в виде последовательности операций, представляющих собой единую логическую задачу. Транзакция представляет собой неделимое действие, то есть она должна быть выполнена как единое целое и либо должна быть записана в базу данных целиком, либо не должен быть записан ни один из ее компонентов. В терминологии реляционных баз данных транзакция завершается либо действием COMMIT, либо ROLLBACK. Каждая транзакция рассматривается как внутренне связный, надежный и независимый от других транзакций элемент.</w:t>
+      </w:r>
+      <w:r>
+        <w:t xml:space="preserve"> </w:t>
+      </w:r>
+      <w:proofErr w:type="gramStart"/>
+      <w:r>
+        <w:t>Для</w:t>
+      </w:r>
+      <w:proofErr w:type="gramEnd"/>
+      <w:r>
+        <w:t xml:space="preserve"> соблюдения целостности данных все транзакции в БД должны соответствовать требованиям ACID, то есть быть атомарными, единообразными, изолированными и надежными.</w:t>
+      </w:r>
+    </w:p>
+    <w:p>
+      <w:pPr>
+        <w:spacing w:after="20"/>
+        <w:ind w:left="0" w:firstLine="709"/>
+        <w:jc w:val="both"/>
+      </w:pPr>
+      <w:r>
+        <w:lastRenderedPageBreak/>
+        <w:t>Атомарность – это условие, при котором либо транзакция успешно выполняется целиком, либо, если какая-либо из ее частей не выполняется, вся транзакция отменяется. Единообразие – это условие, при котором данные, записываемые в базу данных в рамках транзакции, должны соответствовать всем правилам и ограничениям, включая ограничения целостности, каскады и триггеры. Изолированность необходима для контроля над согласованностью и гарантирует базовую независимость каждой транзакции. Надежность подразумевает, что все внесенные в базу данных изменения на момент успешного завершения транзакции считаются постоянными.</w:t>
+      </w:r>
+    </w:p>
+    <w:p>
+      <w:pPr>
+        <w:spacing w:after="20"/>
+        <w:ind w:left="0" w:firstLine="709"/>
+        <w:jc w:val="both"/>
+      </w:pPr>
+    </w:p>
+    <w:p>
+      <w:pPr>
+        <w:pStyle w:val="KPhead2"/>
+      </w:pPr>
+      <w:proofErr w:type="spellStart"/>
+      <w:r>
+        <w:t>PostgreSQL</w:t>
+      </w:r>
+      <w:proofErr w:type="spellEnd"/>
+      <w:r>
+        <w:tab/>
+      </w:r>
+    </w:p>
+    <w:p>
+      <w:pPr>
+        <w:spacing w:after="20"/>
+        <w:ind w:left="0" w:firstLine="709"/>
+        <w:jc w:val="both"/>
+      </w:pPr>
+    </w:p>
+    <w:p>
+      <w:pPr>
+        <w:spacing w:after="20"/>
+        <w:ind w:left="0" w:firstLine="709"/>
+        <w:jc w:val="both"/>
+      </w:pPr>
+      <w:r>
+        <w:t xml:space="preserve">При проектировании базы данных для автосервиса было принято решение в пользу </w:t>
+      </w:r>
+      <w:proofErr w:type="spellStart"/>
+      <w:r>
+        <w:t>PostgreSQL</w:t>
+      </w:r>
+      <w:proofErr w:type="spellEnd"/>
+      <w:r>
+        <w:t>, обусловленное несколькими ключевыми причинами, объединяющими достаточный функционал и высокое удобство использования</w:t>
+      </w:r>
+      <w:r>
+        <w:t>.</w:t>
+      </w:r>
+    </w:p>
+    <w:p>
+      <w:pPr>
+        <w:spacing w:after="20"/>
+        <w:ind w:left="0" w:firstLine="709"/>
+        <w:jc w:val="both"/>
+      </w:pPr>
+      <w:proofErr w:type="spellStart"/>
+      <w:r>
+        <w:t>PostgreSQL</w:t>
+      </w:r>
+      <w:proofErr w:type="spellEnd"/>
+      <w:r>
+        <w:t xml:space="preserve"> – свободная объектно-реляционная система управления базами данных (СУБД). </w:t>
+      </w:r>
+      <w:proofErr w:type="spellStart"/>
+      <w:r>
+        <w:t>PostgreSQL</w:t>
+      </w:r>
+      <w:proofErr w:type="spellEnd"/>
+      <w:r>
+        <w:t xml:space="preserve"> является одной из наиболее популярных систем управления базами данных. Сам проект </w:t>
+      </w:r>
+      <w:proofErr w:type="spellStart"/>
+      <w:r>
+        <w:t>postgresql</w:t>
+      </w:r>
+      <w:proofErr w:type="spellEnd"/>
+      <w:r>
+        <w:t xml:space="preserve"> эволюционировал из другого проекта, который назывался </w:t>
+      </w:r>
+      <w:proofErr w:type="spellStart"/>
+      <w:r>
+        <w:t>Ingres</w:t>
+      </w:r>
+      <w:proofErr w:type="spellEnd"/>
+      <w:r>
+        <w:t xml:space="preserve">. Формально развитие </w:t>
+      </w:r>
+      <w:proofErr w:type="spellStart"/>
+      <w:r>
+        <w:t>postgresql</w:t>
+      </w:r>
+      <w:proofErr w:type="spellEnd"/>
+      <w:r>
+        <w:t xml:space="preserve"> началось еще в 1986 году. Тогда он назывался POSTGRES. А в 1996 году проект был переименован в </w:t>
+      </w:r>
+      <w:proofErr w:type="spellStart"/>
+      <w:r>
+        <w:t>PostgreSQL</w:t>
+      </w:r>
+      <w:proofErr w:type="spellEnd"/>
+      <w:r>
+        <w:t>, что отражало больший акцент на SQL. И</w:t>
+      </w:r>
+      <w:r>
+        <w:t>,</w:t>
+      </w:r>
+      <w:r>
+        <w:t xml:space="preserve"> собственно</w:t>
+      </w:r>
+      <w:r>
+        <w:t>,</w:t>
+      </w:r>
+      <w:r>
+        <w:t xml:space="preserve"> 8 июля 1996 года состоялся первый релиз продукта.</w:t>
+      </w:r>
+    </w:p>
+    <w:p>
+      <w:pPr>
+        <w:spacing w:after="20"/>
+        <w:ind w:left="0" w:firstLine="709"/>
+        <w:jc w:val="both"/>
+      </w:pPr>
+      <w:r>
+        <w:t xml:space="preserve">Плюсы </w:t>
+      </w:r>
+      <w:proofErr w:type="spellStart"/>
+      <w:r>
+        <w:t>PostgreSQL</w:t>
+      </w:r>
+      <w:proofErr w:type="spellEnd"/>
+      <w:r>
+        <w:t>:</w:t>
+      </w:r>
+    </w:p>
+    <w:p>
+      <w:pPr>
+        <w:numPr>
+          <w:ilvl w:val="0"/>
+          <w:numId w:val="46"/>
+        </w:numPr>
+        <w:spacing w:after="20"/>
+        <w:ind w:left="0" w:firstLine="709"/>
+        <w:jc w:val="both"/>
+      </w:pPr>
+      <w:r>
+        <w:t xml:space="preserve">большое количество встроенных типов данных (в том числе </w:t>
+      </w:r>
+      <w:r>
+        <w:rPr>
+          <w:color w:val="222222"/>
+          <w:highlight w:val="white"/>
+        </w:rPr>
+        <w:t>JSON</w:t>
+      </w:r>
+      <w:r>
+        <w:t>);</w:t>
+      </w:r>
+    </w:p>
+    <w:p>
+      <w:pPr>
+        <w:numPr>
+          <w:ilvl w:val="0"/>
+          <w:numId w:val="46"/>
+        </w:numPr>
+        <w:spacing w:after="20"/>
+        <w:ind w:left="0" w:firstLine="709"/>
+        <w:jc w:val="both"/>
+      </w:pPr>
+      <w:r>
+        <w:t>пользовательские объекты;</w:t>
+      </w:r>
+    </w:p>
+    <w:p>
+      <w:pPr>
+        <w:numPr>
+          <w:ilvl w:val="0"/>
+          <w:numId w:val="46"/>
+        </w:numPr>
+        <w:spacing w:after="20"/>
+        <w:ind w:left="0" w:firstLine="709"/>
+        <w:jc w:val="both"/>
+      </w:pPr>
+      <w:r>
+        <w:t>поддержка сторонних плагинов;</w:t>
+      </w:r>
+    </w:p>
+    <w:p>
+      <w:pPr>
+        <w:numPr>
+          <w:ilvl w:val="0"/>
+          <w:numId w:val="46"/>
+        </w:numPr>
+        <w:spacing w:after="20"/>
+        <w:ind w:left="0" w:firstLine="709"/>
+        <w:jc w:val="both"/>
+      </w:pPr>
+      <w:r>
+        <w:t xml:space="preserve">разнообразие индексов B-дерево, </w:t>
+      </w:r>
+      <w:proofErr w:type="spellStart"/>
+      <w:r>
+        <w:t>хеш</w:t>
+      </w:r>
+      <w:proofErr w:type="spellEnd"/>
+      <w:r>
+        <w:t xml:space="preserve">, </w:t>
+      </w:r>
+      <w:proofErr w:type="spellStart"/>
+      <w:r>
+        <w:t>GiST</w:t>
+      </w:r>
+      <w:proofErr w:type="spellEnd"/>
+      <w:r>
+        <w:t xml:space="preserve">, GIN, BRIN, </w:t>
+      </w:r>
+      <w:proofErr w:type="spellStart"/>
+      <w:r>
+        <w:t>Bloom</w:t>
+      </w:r>
+      <w:proofErr w:type="spellEnd"/>
+      <w:r>
+        <w:t>;</w:t>
+      </w:r>
+    </w:p>
+    <w:p>
+      <w:pPr>
+        <w:numPr>
+          <w:ilvl w:val="0"/>
+          <w:numId w:val="46"/>
+        </w:numPr>
+        <w:spacing w:after="20"/>
+        <w:ind w:left="0" w:firstLine="709"/>
+        <w:jc w:val="both"/>
+      </w:pPr>
+      <w:r>
+        <w:t>современный планировщик запросов;</w:t>
+      </w:r>
+    </w:p>
+    <w:p>
+      <w:pPr>
+        <w:numPr>
+          <w:ilvl w:val="0"/>
+          <w:numId w:val="46"/>
+        </w:numPr>
+        <w:spacing w:after="20"/>
+        <w:ind w:left="0" w:firstLine="709"/>
+        <w:jc w:val="both"/>
+        <w:rPr>
+          <w:lang w:val="en-US"/>
+        </w:rPr>
+      </w:pPr>
+      <w:proofErr w:type="spellStart"/>
+      <w:r>
+        <w:t>многоверсионность</w:t>
+      </w:r>
+      <w:proofErr w:type="spellEnd"/>
+      <w:r>
+        <w:rPr>
+          <w:lang w:val="en-US"/>
+        </w:rPr>
+        <w:t xml:space="preserve">. </w:t>
+      </w:r>
+      <w:proofErr w:type="spellStart"/>
+      <w:r>
+        <w:rPr>
+          <w:lang w:val="en-US"/>
+        </w:rPr>
+        <w:t>Multiversion</w:t>
+      </w:r>
+      <w:proofErr w:type="spellEnd"/>
+      <w:r>
+        <w:rPr>
+          <w:lang w:val="en-US"/>
+        </w:rPr>
+        <w:t xml:space="preserve"> Concurrency Control (MVCC);</w:t>
+      </w:r>
+    </w:p>
+    <w:p>
+      <w:pPr>
+        <w:numPr>
+          <w:ilvl w:val="0"/>
+          <w:numId w:val="46"/>
+        </w:numPr>
+        <w:spacing w:after="20"/>
+        <w:ind w:left="0" w:firstLine="709"/>
+        <w:jc w:val="both"/>
+      </w:pPr>
+      <w:r>
+        <w:t xml:space="preserve">удобное приложение </w:t>
+      </w:r>
+      <w:proofErr w:type="spellStart"/>
+      <w:r>
+        <w:rPr>
+          <w:lang w:val="en-US"/>
+        </w:rPr>
+        <w:t>pgAdmin</w:t>
+      </w:r>
+      <w:proofErr w:type="spellEnd"/>
+      <w:r>
+        <w:t>, позволяющее с легкостью проектировать архитектуру базы данных</w:t>
+      </w:r>
+      <w:r>
+        <w:t>;</w:t>
+      </w:r>
+    </w:p>
+    <w:p>
+      <w:pPr>
+        <w:numPr>
+          <w:ilvl w:val="0"/>
+          <w:numId w:val="46"/>
+        </w:numPr>
+        <w:spacing w:after="20"/>
+        <w:ind w:left="0" w:firstLine="709"/>
+        <w:jc w:val="both"/>
+      </w:pPr>
+      <w:proofErr w:type="spellStart"/>
+      <w:r>
+        <w:t>партицирование</w:t>
+      </w:r>
+      <w:proofErr w:type="spellEnd"/>
+      <w:r>
+        <w:t>;</w:t>
+      </w:r>
+    </w:p>
+    <w:p>
+      <w:pPr>
+        <w:numPr>
+          <w:ilvl w:val="0"/>
+          <w:numId w:val="46"/>
+        </w:numPr>
+        <w:spacing w:after="20"/>
+        <w:ind w:left="0" w:firstLine="709"/>
+        <w:jc w:val="both"/>
+      </w:pPr>
+      <w:r>
+        <w:t>лицензия;</w:t>
+      </w:r>
+    </w:p>
+    <w:p>
+      <w:pPr>
+        <w:numPr>
+          <w:ilvl w:val="0"/>
+          <w:numId w:val="46"/>
+        </w:numPr>
+        <w:spacing w:after="20"/>
+        <w:ind w:left="0" w:firstLine="709"/>
+        <w:jc w:val="both"/>
+      </w:pPr>
+      <w:r>
+        <w:t>ведение журнала с упреждающей записью;</w:t>
+      </w:r>
+    </w:p>
+    <w:p>
+      <w:pPr>
+        <w:numPr>
+          <w:ilvl w:val="0"/>
+          <w:numId w:val="46"/>
+        </w:numPr>
+        <w:spacing w:after="20"/>
+        <w:ind w:left="0" w:firstLine="709"/>
+        <w:jc w:val="both"/>
+      </w:pPr>
+      <w:r>
+        <w:t>открытый исходный код;</w:t>
+      </w:r>
+    </w:p>
+    <w:p>
+      <w:pPr>
+        <w:numPr>
+          <w:ilvl w:val="0"/>
+          <w:numId w:val="46"/>
+        </w:numPr>
+        <w:spacing w:after="20"/>
+        <w:ind w:left="0" w:firstLine="709"/>
+        <w:jc w:val="both"/>
+      </w:pPr>
+      <w:r>
+        <w:t>хорошая документация.</w:t>
+      </w:r>
+    </w:p>
+    <w:p>
+      <w:pPr>
         <w:ind w:left="0" w:right="-2" w:firstLine="709"/>
         <w:jc w:val="both"/>
       </w:pPr>
       <w:r>
-        <w:t>Для выбранного подмножества языка можно выделить следующие виды токенов:</w:t>
+        <w:t xml:space="preserve">В итоге, </w:t>
+      </w:r>
+      <w:proofErr w:type="spellStart"/>
+      <w:r>
+        <w:t>PostgreSQL</w:t>
+      </w:r>
+      <w:proofErr w:type="spellEnd"/>
+      <w:r>
+        <w:t xml:space="preserve"> был выбран в качестве СУБД для </w:t>
+      </w:r>
+      <w:proofErr w:type="spellStart"/>
+      <w:r>
+        <w:t>автосервисной</w:t>
+      </w:r>
+      <w:proofErr w:type="spellEnd"/>
+      <w:r>
+        <w:t xml:space="preserve"> базы данных, объединяя в себе высокую функциональность, открытый исходный код и простоту использования, что соответствует требованиям эффективной и надежной системы управления данными в автосервисе.</w:t>
       </w:r>
     </w:p>
     <w:p>
@@ -2071,15 +2593,9 @@
     <w:p>
       <w:pPr>
         <w:pStyle w:val="KPhead1"/>
-        <w:numPr>
-          <w:ilvl w:val="0"/>
-          <w:numId w:val="35"/>
-        </w:numPr>
-      </w:pPr>
-      <w:r>
-        <w:rPr>
-          <w:color w:val="000000"/>
-        </w:rPr>
+        <w:ind w:left="0" w:firstLine="709"/>
+      </w:pPr>
+      <w:r>
         <w:lastRenderedPageBreak/>
         <w:t>ПРОЕКТИРОВАНИЕ БАЗЫ ДАННЫХ</w:t>
       </w:r>
@@ -2097,11 +2613,148 @@
     </w:p>
     <w:p>
       <w:pPr>
+        <w:pStyle w:val="aff2"/>
         <w:ind w:left="0" w:right="-2" w:firstLine="709"/>
         <w:jc w:val="both"/>
-      </w:pPr>
-      <w:r>
-        <w:t>Для выбранного подмножества языка можно выделить следующие виды токенов:</w:t>
+        <w:outlineLvl w:val="0"/>
+        <w:rPr>
+          <w:rFonts w:cs="Times New Roman"/>
+        </w:rPr>
+      </w:pPr>
+      <w:r>
+        <w:rPr>
+          <w:rFonts w:cs="Times New Roman"/>
+        </w:rPr>
+        <w:t>В данной главе представлен процесс проектирования базы данных для автосервиса, начиная с инфологической модели и заканчивая определением требований к входным данным и форматам их хранения. Проектирование базы данных является критическим этапом разработки, определяющим структуру данных, их взаимосвязи и способы обработки.</w:t>
+      </w:r>
+    </w:p>
+    <w:p>
+      <w:pPr>
+        <w:pStyle w:val="aff2"/>
+        <w:ind w:left="709" w:right="-2"/>
+        <w:jc w:val="both"/>
+        <w:outlineLvl w:val="0"/>
+        <w:rPr>
+          <w:rFonts w:cs="Times New Roman"/>
+        </w:rPr>
+      </w:pPr>
+    </w:p>
+    <w:p>
+      <w:pPr>
+        <w:ind w:left="0" w:right="-2" w:firstLine="709"/>
+        <w:jc w:val="both"/>
+      </w:pPr>
+      <w:r>
+        <w:t xml:space="preserve">Инфологическая Модель </w:t>
+      </w:r>
+    </w:p>
+    <w:p>
+      <w:pPr>
+        <w:ind w:left="0" w:right="-2" w:firstLine="709"/>
+        <w:jc w:val="both"/>
+      </w:pPr>
+      <w:r>
+        <w:t xml:space="preserve">Инфологическая модель представляет собой высокоуровневое описание данных, отражающее их структуру и взаимосвязи. В контексте автосервиса определены основные сущности и их атрибуты, а также связи между ними. Разработка инфологической модели позволяет понять основные элементы системы и их взаимодействие. </w:t>
+      </w:r>
+    </w:p>
+    <w:p>
+      <w:pPr>
+        <w:ind w:left="0" w:right="-2" w:firstLine="709"/>
+        <w:jc w:val="both"/>
+      </w:pPr>
+      <w:proofErr w:type="spellStart"/>
+      <w:r>
+        <w:t>Даталогическая</w:t>
+      </w:r>
+      <w:proofErr w:type="spellEnd"/>
+      <w:r>
+        <w:t xml:space="preserve"> Модель Д</w:t>
+      </w:r>
+    </w:p>
+    <w:p>
+      <w:pPr>
+        <w:ind w:left="0" w:right="-2" w:firstLine="709"/>
+        <w:jc w:val="both"/>
+      </w:pPr>
+      <w:proofErr w:type="spellStart"/>
+      <w:r>
+        <w:t>аталогическая</w:t>
+      </w:r>
+      <w:proofErr w:type="spellEnd"/>
+      <w:r>
+        <w:t xml:space="preserve"> модель представляет собой более конкретное описание базы данных, включая определение таблиц, полей, индексов и ключей. Каждая сущность из инфологической модели трансформирована в соответствующую таблицу, а атрибуты – в поля. Рассмотрены типы данных, ограничения целостности и связи между таблицами. </w:t>
+      </w:r>
+    </w:p>
+    <w:p>
+      <w:pPr>
+        <w:ind w:left="0" w:right="-2" w:firstLine="709"/>
+        <w:jc w:val="both"/>
+      </w:pPr>
+      <w:r>
+        <w:t xml:space="preserve">Модель Миграции Данных </w:t>
+      </w:r>
+    </w:p>
+    <w:p>
+      <w:pPr>
+        <w:ind w:left="0" w:right="-2" w:firstLine="709"/>
+        <w:jc w:val="both"/>
+      </w:pPr>
+      <w:r>
+        <w:t xml:space="preserve">Для обеспечения перехода от старой системы к новой разработана модель миграции данных. Включает в себя шаги по переносу и преобразованию данных, обеспечивая минимальные потери и высокую точность. Разработаны скрипты и процедуры для успешного выполнения миграции. </w:t>
+      </w:r>
+    </w:p>
+    <w:p>
+      <w:pPr>
+        <w:ind w:left="0" w:right="-2" w:firstLine="709"/>
+        <w:jc w:val="both"/>
+      </w:pPr>
+      <w:r>
+        <w:t xml:space="preserve">IDEF-Диаграммы </w:t>
+      </w:r>
+    </w:p>
+    <w:p>
+      <w:pPr>
+        <w:ind w:left="0" w:right="-2" w:firstLine="709"/>
+        <w:jc w:val="both"/>
+      </w:pPr>
+      <w:r>
+        <w:t>Используя методологию IDEF (</w:t>
+      </w:r>
+      <w:proofErr w:type="spellStart"/>
+      <w:r>
+        <w:t>Integrated</w:t>
+      </w:r>
+      <w:proofErr w:type="spellEnd"/>
+      <w:r>
+        <w:t xml:space="preserve"> </w:t>
+      </w:r>
+      <w:proofErr w:type="spellStart"/>
+      <w:r>
+        <w:t>Definition</w:t>
+      </w:r>
+      <w:proofErr w:type="spellEnd"/>
+      <w:r>
+        <w:t xml:space="preserve">), созданы диаграммы для детализации процессов взаимодействия с базой данных. Включают в себя диаграмму потоков данных (DFD) для визуализации потока информации и диаграммы структурного моделирования (SADT) для анализа функций и процессов. </w:t>
+      </w:r>
+    </w:p>
+    <w:p>
+      <w:pPr>
+        <w:ind w:left="0" w:right="-2" w:firstLine="709"/>
+        <w:jc w:val="both"/>
+      </w:pPr>
+      <w:r>
+        <w:t xml:space="preserve">Требования к Входным Данным и Форматы Их Хранения </w:t>
+      </w:r>
+    </w:p>
+    <w:p>
+      <w:pPr>
+        <w:ind w:left="0" w:right="-2" w:firstLine="709"/>
+        <w:jc w:val="both"/>
+      </w:pPr>
+      <w:bookmarkStart w:id="8" w:name="_GoBack"/>
+      <w:bookmarkEnd w:id="8"/>
+      <w:r>
+        <w:t>Определены требования к входным данным, включая форматы, стандарты и правила валидации. Рассмотрены механизмы обеспечения целостности данных и контроля за их корректностью. Определены форматы хранения чувствительных данных, таких как пароли и личная информация клиентов.</w:t>
       </w:r>
     </w:p>
     <w:p>
@@ -4578,6 +5231,92 @@
     </w:lvl>
   </w:abstractNum>
   <w:abstractNum w:abstractNumId="19" w15:restartNumberingAfterBreak="0">
+    <w:nsid w:val="2F894D3C"/>
+    <w:multiLevelType w:val="multilevel"/>
+    <w:tmpl w:val="848C807E"/>
+    <w:lvl w:ilvl="0">
+      <w:start w:val="1"/>
+      <w:numFmt w:val="decimal"/>
+      <w:lvlText w:val="%1 "/>
+      <w:lvlJc w:val="left"/>
+      <w:pPr>
+        <w:ind w:left="1133" w:hanging="566"/>
+      </w:pPr>
+    </w:lvl>
+    <w:lvl w:ilvl="1">
+      <w:start w:val="1"/>
+      <w:numFmt w:val="decimal"/>
+      <w:lvlText w:val="%1.%2"/>
+      <w:lvlJc w:val="left"/>
+      <w:pPr>
+        <w:ind w:left="1152" w:hanging="576"/>
+      </w:pPr>
+    </w:lvl>
+    <w:lvl w:ilvl="2">
+      <w:start w:val="1"/>
+      <w:numFmt w:val="decimal"/>
+      <w:lvlText w:val="%1.%2.%3"/>
+      <w:lvlJc w:val="left"/>
+      <w:pPr>
+        <w:ind w:left="1296" w:hanging="720"/>
+      </w:pPr>
+    </w:lvl>
+    <w:lvl w:ilvl="3">
+      <w:start w:val="1"/>
+      <w:numFmt w:val="decimal"/>
+      <w:lvlText w:val="%1.%2.%3.%4"/>
+      <w:lvlJc w:val="left"/>
+      <w:pPr>
+        <w:ind w:left="1440" w:hanging="864"/>
+      </w:pPr>
+    </w:lvl>
+    <w:lvl w:ilvl="4">
+      <w:start w:val="1"/>
+      <w:numFmt w:val="decimal"/>
+      <w:lvlText w:val="%1.%2.%3.%4.%5"/>
+      <w:lvlJc w:val="left"/>
+      <w:pPr>
+        <w:ind w:left="1584" w:hanging="1007"/>
+      </w:pPr>
+    </w:lvl>
+    <w:lvl w:ilvl="5">
+      <w:start w:val="1"/>
+      <w:numFmt w:val="decimal"/>
+      <w:lvlText w:val="%1.%2.%3.%4.%5.%6"/>
+      <w:lvlJc w:val="left"/>
+      <w:pPr>
+        <w:ind w:left="1728" w:hanging="1152"/>
+      </w:pPr>
+    </w:lvl>
+    <w:lvl w:ilvl="6">
+      <w:start w:val="1"/>
+      <w:numFmt w:val="decimal"/>
+      <w:lvlText w:val="%1.%2.%3.%4.%5.%6.%7"/>
+      <w:lvlJc w:val="left"/>
+      <w:pPr>
+        <w:ind w:left="1872" w:hanging="1296"/>
+      </w:pPr>
+    </w:lvl>
+    <w:lvl w:ilvl="7">
+      <w:start w:val="1"/>
+      <w:numFmt w:val="decimal"/>
+      <w:lvlText w:val="%1.%2.%3.%4.%5.%6.%7.%8"/>
+      <w:lvlJc w:val="left"/>
+      <w:pPr>
+        <w:ind w:left="2016" w:hanging="1440"/>
+      </w:pPr>
+    </w:lvl>
+    <w:lvl w:ilvl="8">
+      <w:start w:val="1"/>
+      <w:numFmt w:val="decimal"/>
+      <w:lvlText w:val="%1.%2.%3.%4.%5.%6.%7.%8.%9"/>
+      <w:lvlJc w:val="left"/>
+      <w:pPr>
+        <w:ind w:left="2160" w:hanging="1584"/>
+      </w:pPr>
+    </w:lvl>
+  </w:abstractNum>
+  <w:abstractNum w:abstractNumId="20" w15:restartNumberingAfterBreak="0">
     <w:nsid w:val="33CC5760"/>
     <w:multiLevelType w:val="multilevel"/>
     <w:tmpl w:val="55BA3234"/>
@@ -4692,7 +5431,130 @@
       </w:rPr>
     </w:lvl>
   </w:abstractNum>
-  <w:abstractNum w:abstractNumId="20" w15:restartNumberingAfterBreak="0">
+  <w:abstractNum w:abstractNumId="21" w15:restartNumberingAfterBreak="0">
+    <w:nsid w:val="370C1893"/>
+    <w:multiLevelType w:val="multilevel"/>
+    <w:tmpl w:val="5D945BAE"/>
+    <w:lvl w:ilvl="0">
+      <w:start w:val="1"/>
+      <w:numFmt w:val="bullet"/>
+      <w:suff w:val="space"/>
+      <w:lvlText w:val="−"/>
+      <w:lvlJc w:val="left"/>
+      <w:pPr>
+        <w:ind w:left="720" w:hanging="360"/>
+      </w:pPr>
+      <w:rPr>
+        <w:rFonts w:hint="default"/>
+        <w:u w:val="none"/>
+      </w:rPr>
+    </w:lvl>
+    <w:lvl w:ilvl="1">
+      <w:start w:val="1"/>
+      <w:numFmt w:val="bullet"/>
+      <w:lvlText w:val="○"/>
+      <w:lvlJc w:val="left"/>
+      <w:pPr>
+        <w:ind w:left="1440" w:hanging="360"/>
+      </w:pPr>
+      <w:rPr>
+        <w:rFonts w:hint="default"/>
+        <w:u w:val="none"/>
+      </w:rPr>
+    </w:lvl>
+    <w:lvl w:ilvl="2">
+      <w:start w:val="1"/>
+      <w:numFmt w:val="bullet"/>
+      <w:lvlText w:val="■"/>
+      <w:lvlJc w:val="left"/>
+      <w:pPr>
+        <w:ind w:left="2160" w:hanging="360"/>
+      </w:pPr>
+      <w:rPr>
+        <w:rFonts w:hint="default"/>
+        <w:u w:val="none"/>
+      </w:rPr>
+    </w:lvl>
+    <w:lvl w:ilvl="3">
+      <w:start w:val="1"/>
+      <w:numFmt w:val="bullet"/>
+      <w:lvlText w:val="●"/>
+      <w:lvlJc w:val="left"/>
+      <w:pPr>
+        <w:ind w:left="2880" w:hanging="360"/>
+      </w:pPr>
+      <w:rPr>
+        <w:rFonts w:hint="default"/>
+        <w:u w:val="none"/>
+      </w:rPr>
+    </w:lvl>
+    <w:lvl w:ilvl="4">
+      <w:start w:val="1"/>
+      <w:numFmt w:val="bullet"/>
+      <w:lvlText w:val="○"/>
+      <w:lvlJc w:val="left"/>
+      <w:pPr>
+        <w:ind w:left="3600" w:hanging="360"/>
+      </w:pPr>
+      <w:rPr>
+        <w:rFonts w:hint="default"/>
+        <w:u w:val="none"/>
+      </w:rPr>
+    </w:lvl>
+    <w:lvl w:ilvl="5">
+      <w:start w:val="1"/>
+      <w:numFmt w:val="bullet"/>
+      <w:lvlText w:val="■"/>
+      <w:lvlJc w:val="left"/>
+      <w:pPr>
+        <w:ind w:left="4320" w:hanging="360"/>
+      </w:pPr>
+      <w:rPr>
+        <w:rFonts w:hint="default"/>
+        <w:u w:val="none"/>
+      </w:rPr>
+    </w:lvl>
+    <w:lvl w:ilvl="6">
+      <w:start w:val="1"/>
+      <w:numFmt w:val="bullet"/>
+      <w:lvlText w:val="●"/>
+      <w:lvlJc w:val="left"/>
+      <w:pPr>
+        <w:ind w:left="5040" w:hanging="360"/>
+      </w:pPr>
+      <w:rPr>
+        <w:rFonts w:hint="default"/>
+        <w:u w:val="none"/>
+      </w:rPr>
+    </w:lvl>
+    <w:lvl w:ilvl="7">
+      <w:start w:val="1"/>
+      <w:numFmt w:val="bullet"/>
+      <w:lvlText w:val="○"/>
+      <w:lvlJc w:val="left"/>
+      <w:pPr>
+        <w:ind w:left="5760" w:hanging="360"/>
+      </w:pPr>
+      <w:rPr>
+        <w:rFonts w:hint="default"/>
+        <w:u w:val="none"/>
+      </w:rPr>
+    </w:lvl>
+    <w:lvl w:ilvl="8">
+      <w:start w:val="1"/>
+      <w:numFmt w:val="bullet"/>
+      <w:lvlText w:val="■"/>
+      <w:lvlJc w:val="left"/>
+      <w:pPr>
+        <w:ind w:left="6480" w:hanging="360"/>
+      </w:pPr>
+      <w:rPr>
+        <w:rFonts w:hint="default"/>
+        <w:u w:val="none"/>
+      </w:rPr>
+    </w:lvl>
+  </w:abstractNum>
+  <w:abstractNum w:abstractNumId="22" w15:restartNumberingAfterBreak="0">
     <w:nsid w:val="38734E82"/>
     <w:multiLevelType w:val="multilevel"/>
     <w:tmpl w:val="C76CF98A"/>
@@ -4815,7 +5677,7 @@
       </w:rPr>
     </w:lvl>
   </w:abstractNum>
-  <w:abstractNum w:abstractNumId="21" w15:restartNumberingAfterBreak="0">
+  <w:abstractNum w:abstractNumId="23" w15:restartNumberingAfterBreak="0">
     <w:nsid w:val="44484733"/>
     <w:multiLevelType w:val="hybridMultilevel"/>
     <w:tmpl w:val="9DF44362"/>
@@ -4929,7 +5791,7 @@
       </w:rPr>
     </w:lvl>
   </w:abstractNum>
-  <w:abstractNum w:abstractNumId="22" w15:restartNumberingAfterBreak="0">
+  <w:abstractNum w:abstractNumId="24" w15:restartNumberingAfterBreak="0">
     <w:nsid w:val="461A17F9"/>
     <w:multiLevelType w:val="multilevel"/>
     <w:tmpl w:val="14AC7A04"/>
@@ -5066,7 +5928,7 @@
       </w:rPr>
     </w:lvl>
   </w:abstractNum>
-  <w:abstractNum w:abstractNumId="23" w15:restartNumberingAfterBreak="0">
+  <w:abstractNum w:abstractNumId="25" w15:restartNumberingAfterBreak="0">
     <w:nsid w:val="499A5967"/>
     <w:multiLevelType w:val="hybridMultilevel"/>
     <w:tmpl w:val="CCC05B64"/>
@@ -5156,7 +6018,7 @@
       </w:pPr>
     </w:lvl>
   </w:abstractNum>
-  <w:abstractNum w:abstractNumId="24" w15:restartNumberingAfterBreak="0">
+  <w:abstractNum w:abstractNumId="26" w15:restartNumberingAfterBreak="0">
     <w:nsid w:val="4B8A3DE0"/>
     <w:multiLevelType w:val="multilevel"/>
     <w:tmpl w:val="F38A80AC"/>
@@ -5279,7 +6141,7 @@
       </w:rPr>
     </w:lvl>
   </w:abstractNum>
-  <w:abstractNum w:abstractNumId="25" w15:restartNumberingAfterBreak="0">
+  <w:abstractNum w:abstractNumId="27" w15:restartNumberingAfterBreak="0">
     <w:nsid w:val="53AB0B3F"/>
     <w:multiLevelType w:val="multilevel"/>
     <w:tmpl w:val="C76CF98A"/>
@@ -5402,7 +6264,7 @@
       </w:rPr>
     </w:lvl>
   </w:abstractNum>
-  <w:abstractNum w:abstractNumId="26" w15:restartNumberingAfterBreak="0">
+  <w:abstractNum w:abstractNumId="28" w15:restartNumberingAfterBreak="0">
     <w:nsid w:val="56C16E97"/>
     <w:multiLevelType w:val="hybridMultilevel"/>
     <w:tmpl w:val="0194E880"/>
@@ -5495,7 +6357,7 @@
       </w:pPr>
     </w:lvl>
   </w:abstractNum>
-  <w:abstractNum w:abstractNumId="27" w15:restartNumberingAfterBreak="0">
+  <w:abstractNum w:abstractNumId="29" w15:restartNumberingAfterBreak="0">
     <w:nsid w:val="5AB1798C"/>
     <w:multiLevelType w:val="hybridMultilevel"/>
     <w:tmpl w:val="79F67546"/>
@@ -5585,7 +6447,7 @@
       </w:pPr>
     </w:lvl>
   </w:abstractNum>
-  <w:abstractNum w:abstractNumId="28" w15:restartNumberingAfterBreak="0">
+  <w:abstractNum w:abstractNumId="30" w15:restartNumberingAfterBreak="0">
     <w:nsid w:val="5D6115AC"/>
     <w:multiLevelType w:val="hybridMultilevel"/>
     <w:tmpl w:val="B52CEE08"/>
@@ -5699,7 +6561,7 @@
       </w:rPr>
     </w:lvl>
   </w:abstractNum>
-  <w:abstractNum w:abstractNumId="29" w15:restartNumberingAfterBreak="0">
+  <w:abstractNum w:abstractNumId="31" w15:restartNumberingAfterBreak="0">
     <w:nsid w:val="5FD658DD"/>
     <w:multiLevelType w:val="hybridMultilevel"/>
     <w:tmpl w:val="92DC7384"/>
@@ -5793,7 +6655,7 @@
       </w:pPr>
     </w:lvl>
   </w:abstractNum>
-  <w:abstractNum w:abstractNumId="30" w15:restartNumberingAfterBreak="0">
+  <w:abstractNum w:abstractNumId="32" w15:restartNumberingAfterBreak="0">
     <w:nsid w:val="627D1B15"/>
     <w:multiLevelType w:val="hybridMultilevel"/>
     <w:tmpl w:val="1B3E6B40"/>
@@ -5909,7 +6771,7 @@
       </w:rPr>
     </w:lvl>
   </w:abstractNum>
-  <w:abstractNum w:abstractNumId="31" w15:restartNumberingAfterBreak="0">
+  <w:abstractNum w:abstractNumId="33" w15:restartNumberingAfterBreak="0">
     <w:nsid w:val="628A0985"/>
     <w:multiLevelType w:val="hybridMultilevel"/>
     <w:tmpl w:val="E430A010"/>
@@ -6023,7 +6885,7 @@
       </w:rPr>
     </w:lvl>
   </w:abstractNum>
-  <w:abstractNum w:abstractNumId="32" w15:restartNumberingAfterBreak="0">
+  <w:abstractNum w:abstractNumId="34" w15:restartNumberingAfterBreak="0">
     <w:nsid w:val="6732351E"/>
     <w:multiLevelType w:val="hybridMultilevel"/>
     <w:tmpl w:val="37F04916"/>
@@ -6137,7 +6999,7 @@
       </w:rPr>
     </w:lvl>
   </w:abstractNum>
-  <w:abstractNum w:abstractNumId="33" w15:restartNumberingAfterBreak="0">
+  <w:abstractNum w:abstractNumId="35" w15:restartNumberingAfterBreak="0">
     <w:nsid w:val="67BC77A1"/>
     <w:multiLevelType w:val="hybridMultilevel"/>
     <w:tmpl w:val="ADCCF152"/>
@@ -6227,7 +7089,7 @@
       </w:pPr>
     </w:lvl>
   </w:abstractNum>
-  <w:abstractNum w:abstractNumId="34" w15:restartNumberingAfterBreak="0">
+  <w:abstractNum w:abstractNumId="36" w15:restartNumberingAfterBreak="0">
     <w:nsid w:val="6B7950D2"/>
     <w:multiLevelType w:val="hybridMultilevel"/>
     <w:tmpl w:val="E39EA6F6"/>
@@ -6341,7 +7203,7 @@
       </w:rPr>
     </w:lvl>
   </w:abstractNum>
-  <w:abstractNum w:abstractNumId="35" w15:restartNumberingAfterBreak="0">
+  <w:abstractNum w:abstractNumId="37" w15:restartNumberingAfterBreak="0">
     <w:nsid w:val="6C8C7AB5"/>
     <w:multiLevelType w:val="hybridMultilevel"/>
     <w:tmpl w:val="7F4AA9AA"/>
@@ -6455,7 +7317,7 @@
       </w:rPr>
     </w:lvl>
   </w:abstractNum>
-  <w:abstractNum w:abstractNumId="36" w15:restartNumberingAfterBreak="0">
+  <w:abstractNum w:abstractNumId="38" w15:restartNumberingAfterBreak="0">
     <w:nsid w:val="738619D9"/>
     <w:multiLevelType w:val="hybridMultilevel"/>
     <w:tmpl w:val="04105AFA"/>
@@ -6569,7 +7431,7 @@
       </w:rPr>
     </w:lvl>
   </w:abstractNum>
-  <w:abstractNum w:abstractNumId="37" w15:restartNumberingAfterBreak="0">
+  <w:abstractNum w:abstractNumId="39" w15:restartNumberingAfterBreak="0">
     <w:nsid w:val="73A85316"/>
     <w:multiLevelType w:val="hybridMultilevel"/>
     <w:tmpl w:val="788CF9B2"/>
@@ -6684,7 +7546,7 @@
       </w:rPr>
     </w:lvl>
   </w:abstractNum>
-  <w:abstractNum w:abstractNumId="38" w15:restartNumberingAfterBreak="0">
+  <w:abstractNum w:abstractNumId="40" w15:restartNumberingAfterBreak="0">
     <w:nsid w:val="78885131"/>
     <w:multiLevelType w:val="hybridMultilevel"/>
     <w:tmpl w:val="9404CEBE"/>
@@ -6799,13 +7661,13 @@
     </w:lvl>
   </w:abstractNum>
   <w:num w:numId="1">
-    <w:abstractNumId w:val="22"/>
+    <w:abstractNumId w:val="24"/>
   </w:num>
   <w:num w:numId="2">
     <w:abstractNumId w:val="15"/>
   </w:num>
   <w:num w:numId="3">
-    <w:abstractNumId w:val="37"/>
+    <w:abstractNumId w:val="39"/>
   </w:num>
   <w:num w:numId="4">
     <w:abstractNumId w:val="6"/>
@@ -6814,28 +7676,28 @@
     <w:abstractNumId w:val="11"/>
   </w:num>
   <w:num w:numId="6">
-    <w:abstractNumId w:val="28"/>
+    <w:abstractNumId w:val="30"/>
   </w:num>
   <w:num w:numId="7">
     <w:abstractNumId w:val="8"/>
   </w:num>
   <w:num w:numId="8">
-    <w:abstractNumId w:val="27"/>
+    <w:abstractNumId w:val="29"/>
   </w:num>
   <w:num w:numId="9">
-    <w:abstractNumId w:val="33"/>
+    <w:abstractNumId w:val="35"/>
   </w:num>
   <w:num w:numId="10">
     <w:abstractNumId w:val="17"/>
   </w:num>
   <w:num w:numId="11">
-    <w:abstractNumId w:val="23"/>
+    <w:abstractNumId w:val="25"/>
   </w:num>
   <w:num w:numId="12">
     <w:abstractNumId w:val="18"/>
   </w:num>
   <w:num w:numId="13">
-    <w:abstractNumId w:val="29"/>
+    <w:abstractNumId w:val="31"/>
   </w:num>
   <w:num w:numId="14">
     <w:abstractNumId w:val="0"/>
@@ -6844,16 +7706,16 @@
     <w:abstractNumId w:val="14"/>
   </w:num>
   <w:num w:numId="16">
-    <w:abstractNumId w:val="20"/>
+    <w:abstractNumId w:val="22"/>
   </w:num>
   <w:num w:numId="17">
-    <w:abstractNumId w:val="36"/>
+    <w:abstractNumId w:val="38"/>
   </w:num>
   <w:num w:numId="18">
     <w:abstractNumId w:val="4"/>
   </w:num>
   <w:num w:numId="19">
-    <w:abstractNumId w:val="25"/>
+    <w:abstractNumId w:val="27"/>
   </w:num>
   <w:num w:numId="20">
     <w:abstractNumId w:val="1"/>
@@ -6868,7 +7730,7 @@
     <w:abstractNumId w:val="9"/>
   </w:num>
   <w:num w:numId="24">
-    <w:abstractNumId w:val="30"/>
+    <w:abstractNumId w:val="32"/>
   </w:num>
   <w:num w:numId="25">
     <w:abstractNumId w:val="13"/>
@@ -6877,7 +7739,7 @@
     <w:abstractNumId w:val="7"/>
   </w:num>
   <w:num w:numId="27">
-    <w:abstractNumId w:val="19"/>
+    <w:abstractNumId w:val="20"/>
   </w:num>
   <w:num w:numId="28">
     <w:abstractNumId w:val="3"/>
@@ -6886,19 +7748,19 @@
     <w:abstractNumId w:val="12"/>
   </w:num>
   <w:num w:numId="30">
-    <w:abstractNumId w:val="34"/>
+    <w:abstractNumId w:val="36"/>
   </w:num>
   <w:num w:numId="31">
-    <w:abstractNumId w:val="31"/>
+    <w:abstractNumId w:val="33"/>
   </w:num>
   <w:num w:numId="32">
-    <w:abstractNumId w:val="32"/>
+    <w:abstractNumId w:val="34"/>
   </w:num>
   <w:num w:numId="33">
     <w:abstractNumId w:val="10"/>
   </w:num>
   <w:num w:numId="34">
-    <w:abstractNumId w:val="22"/>
+    <w:abstractNumId w:val="24"/>
     <w:lvlOverride w:ilvl="0">
       <w:startOverride w:val="1"/>
     </w:lvlOverride>
@@ -6928,7 +7790,7 @@
     </w:lvlOverride>
   </w:num>
   <w:num w:numId="35">
-    <w:abstractNumId w:val="22"/>
+    <w:abstractNumId w:val="24"/>
     <w:lvlOverride w:ilvl="0">
       <w:startOverride w:val="1"/>
     </w:lvlOverride>
@@ -6958,7 +7820,7 @@
     </w:lvlOverride>
   </w:num>
   <w:num w:numId="36">
-    <w:abstractNumId w:val="22"/>
+    <w:abstractNumId w:val="24"/>
     <w:lvlOverride w:ilvl="0">
       <w:startOverride w:val="1"/>
     </w:lvlOverride>
@@ -6988,7 +7850,7 @@
     </w:lvlOverride>
   </w:num>
   <w:num w:numId="37">
-    <w:abstractNumId w:val="22"/>
+    <w:abstractNumId w:val="24"/>
     <w:lvlOverride w:ilvl="0">
       <w:startOverride w:val="1"/>
     </w:lvlOverride>
@@ -7018,7 +7880,7 @@
     </w:lvlOverride>
   </w:num>
   <w:num w:numId="38">
-    <w:abstractNumId w:val="22"/>
+    <w:abstractNumId w:val="24"/>
     <w:lvlOverride w:ilvl="0">
       <w:startOverride w:val="1"/>
     </w:lvlOverride>
@@ -7048,22 +7910,28 @@
     </w:lvlOverride>
   </w:num>
   <w:num w:numId="39">
-    <w:abstractNumId w:val="26"/>
+    <w:abstractNumId w:val="28"/>
   </w:num>
   <w:num w:numId="40">
-    <w:abstractNumId w:val="38"/>
+    <w:abstractNumId w:val="40"/>
   </w:num>
   <w:num w:numId="41">
-    <w:abstractNumId w:val="35"/>
+    <w:abstractNumId w:val="37"/>
   </w:num>
   <w:num w:numId="42">
-    <w:abstractNumId w:val="21"/>
+    <w:abstractNumId w:val="23"/>
   </w:num>
   <w:num w:numId="43">
-    <w:abstractNumId w:val="24"/>
+    <w:abstractNumId w:val="26"/>
   </w:num>
   <w:num w:numId="44">
     <w:abstractNumId w:val="16"/>
+  </w:num>
+  <w:num w:numId="45">
+    <w:abstractNumId w:val="19"/>
+  </w:num>
+  <w:num w:numId="46">
+    <w:abstractNumId w:val="21"/>
   </w:num>
   <w:numIdMacAtCleanup w:val="4"/>
 </w:numbering>
@@ -7651,6 +8519,7 @@
   <w:style w:type="character" w:default="1" w:styleId="a3">
     <w:name w:val="Default Paragraph Font"/>
     <w:uiPriority w:val="1"/>
+    <w:semiHidden/>
     <w:unhideWhenUsed/>
   </w:style>
   <w:style w:type="table" w:default="1" w:styleId="a4">
@@ -21203,7 +22072,7 @@
 </file>
 
 <file path=customXml/itemProps2.xml><?xml version="1.0" encoding="utf-8"?>
-<ds:datastoreItem xmlns:ds="http://schemas.openxmlformats.org/officeDocument/2006/customXml" ds:itemID="{5C9214C2-4420-4B94-BF20-1C131CCF9C6A}">
+<ds:datastoreItem xmlns:ds="http://schemas.openxmlformats.org/officeDocument/2006/customXml" ds:itemID="{6E9FAD4F-C96B-465A-A5E0-253914A03AB2}">
   <ds:schemaRefs>
     <ds:schemaRef ds:uri="http://schemas.openxmlformats.org/officeDocument/2006/bibliography"/>
   </ds:schemaRefs>

</xml_diff>